<commit_message>
documentation and carousel buttons
</commit_message>
<xml_diff>
--- a/docs/6 - AS91893 - Media V2 Documentation (Merit).docx
+++ b/docs/6 - AS91893 - Media V2 Documentation (Merit).docx
@@ -744,12 +744,9 @@
             <w:tcW w:w="4395" w:type="dxa"/>
           </w:tcPr>
           <w:p>
-            <w:pPr>
-              <w:rPr>
-                <w:rFonts w:asciiTheme="minorHAnsi" w:hAnsiTheme="minorHAnsi"/>
-                <w:sz w:val="22"/>
-              </w:rPr>
-            </w:pPr>
+            <w:r>
+              <w:t>Add more content to the page, including advertising to be more appealing, as well as changes to layout and aesthetic to attract the viewers attention.</w:t>
+            </w:r>
           </w:p>
         </w:tc>
         <w:tc>
@@ -763,6 +760,13 @@
                 <w:sz w:val="22"/>
               </w:rPr>
             </w:pPr>
+            <w:r>
+              <w:rPr>
+                <w:rFonts w:asciiTheme="minorHAnsi" w:hAnsiTheme="minorHAnsi"/>
+                <w:sz w:val="22"/>
+              </w:rPr>
+              <w:t>Plain white text in default serif font can be quite boring to look at. Big text with lots of thematic colours etc can be very enticing if done correctly. Also everyone has a GPU.. right?</w:t>
+            </w:r>
           </w:p>
         </w:tc>
       </w:tr>
@@ -801,6 +805,13 @@
                 <w:sz w:val="22"/>
               </w:rPr>
             </w:pPr>
+            <w:r>
+              <w:rPr>
+                <w:rFonts w:asciiTheme="minorHAnsi" w:hAnsiTheme="minorHAnsi"/>
+                <w:sz w:val="22"/>
+              </w:rPr>
+              <w:t>Particle effects</w:t>
+            </w:r>
           </w:p>
         </w:tc>
         <w:tc>
@@ -814,6 +825,13 @@
                 <w:sz w:val="22"/>
               </w:rPr>
             </w:pPr>
+            <w:r>
+              <w:rPr>
+                <w:rFonts w:asciiTheme="minorHAnsi" w:hAnsiTheme="minorHAnsi"/>
+                <w:sz w:val="22"/>
+              </w:rPr>
+              <w:t>Aesthetic and fits the theme to have stars etc.. floating around. Also everyone has a decent CPU + modern browser.. right?</w:t>
+            </w:r>
           </w:p>
         </w:tc>
       </w:tr>
@@ -852,6 +870,13 @@
                 <w:sz w:val="22"/>
               </w:rPr>
             </w:pPr>
+            <w:r>
+              <w:rPr>
+                <w:rFonts w:asciiTheme="minorHAnsi" w:hAnsiTheme="minorHAnsi"/>
+                <w:sz w:val="22"/>
+              </w:rPr>
+              <w:t>Buttons on the carousel</w:t>
+            </w:r>
           </w:p>
         </w:tc>
         <w:tc>
@@ -865,6 +890,13 @@
                 <w:sz w:val="22"/>
               </w:rPr>
             </w:pPr>
+            <w:r>
+              <w:rPr>
+                <w:rFonts w:asciiTheme="minorHAnsi" w:hAnsiTheme="minorHAnsi"/>
+                <w:sz w:val="22"/>
+              </w:rPr>
+              <w:t>Accessibility and also hints to user that the element is scrollable</w:t>
+            </w:r>
           </w:p>
         </w:tc>
       </w:tr>
@@ -977,25 +1009,15 @@
                 <w:b/>
                 <w:sz w:val="22"/>
               </w:rPr>
-              <w:t xml:space="preserve">Person 1 – </w:t>
-            </w:r>
-            <w:proofErr w:type="gramStart"/>
+              <w:t xml:space="preserve">Person 1 – Name : </w:t>
+            </w:r>
             <w:r>
               <w:rPr>
                 <w:rFonts w:asciiTheme="minorHAnsi" w:hAnsiTheme="minorHAnsi" w:cstheme="minorHAnsi"/>
                 <w:b/>
                 <w:sz w:val="22"/>
               </w:rPr>
-              <w:t>Name :</w:t>
-            </w:r>
-            <w:proofErr w:type="gramEnd"/>
-            <w:r>
-              <w:rPr>
-                <w:rFonts w:asciiTheme="minorHAnsi" w:hAnsiTheme="minorHAnsi" w:cstheme="minorHAnsi"/>
-                <w:b/>
-                <w:sz w:val="22"/>
-              </w:rPr>
-              <w:t xml:space="preserve"> </w:t>
+              <w:t>James Wright</w:t>
             </w:r>
           </w:p>
         </w:tc>
@@ -1018,18 +1040,16 @@
                 <w:b/>
                 <w:sz w:val="22"/>
               </w:rPr>
-              <w:t xml:space="preserve">Person 2 – </w:t>
-            </w:r>
-            <w:proofErr w:type="gramStart"/>
+              <w:t>Person 2 – Name :</w:t>
+            </w:r>
             <w:r>
               <w:rPr>
                 <w:rFonts w:asciiTheme="minorHAnsi" w:hAnsiTheme="minorHAnsi" w:cstheme="minorHAnsi"/>
                 <w:b/>
                 <w:sz w:val="22"/>
               </w:rPr>
-              <w:t>Name :</w:t>
-            </w:r>
-            <w:proofErr w:type="gramEnd"/>
+              <w:t xml:space="preserve"> Matthew Currie</w:t>
+            </w:r>
           </w:p>
         </w:tc>
       </w:tr>
@@ -1504,6 +1524,12 @@
                 <w:sz w:val="22"/>
               </w:rPr>
             </w:pPr>
+            <w:r>
+              <w:t>Add more content to the page, including advertising to be more appealing, as well as changes to layout and aesthetic to attract the viewers attention.</w:t>
+            </w:r>
+            <w:r>
+              <w:t xml:space="preserve"> I added gradient text with very stereotypical marketing to  attract the users attention and make them feel FOMO and wish to attend.</w:t>
+            </w:r>
           </w:p>
         </w:tc>
         <w:tc>
@@ -1517,6 +1543,20 @@
                 <w:sz w:val="22"/>
               </w:rPr>
             </w:pPr>
+            <w:r>
+              <w:rPr>
+                <w:rFonts w:asciiTheme="minorHAnsi" w:hAnsiTheme="minorHAnsi"/>
+                <w:sz w:val="22"/>
+              </w:rPr>
+              <w:t>I think anyone that looked at both would immediately find the new designs much nicer and better, which is a success</w:t>
+            </w:r>
+            <w:r>
+              <w:rPr>
+                <w:rFonts w:asciiTheme="minorHAnsi" w:hAnsiTheme="minorHAnsi"/>
+                <w:sz w:val="22"/>
+              </w:rPr>
+              <w:t>, as I think this would lead to more interest and thus more sales in to the event.</w:t>
+            </w:r>
           </w:p>
         </w:tc>
       </w:tr>
@@ -1555,6 +1595,20 @@
                 <w:sz w:val="22"/>
               </w:rPr>
             </w:pPr>
+            <w:r>
+              <w:rPr>
+                <w:rFonts w:asciiTheme="minorHAnsi" w:hAnsiTheme="minorHAnsi"/>
+                <w:sz w:val="22"/>
+              </w:rPr>
+              <w:t>Particle effects</w:t>
+            </w:r>
+            <w:r>
+              <w:rPr>
+                <w:rFonts w:asciiTheme="minorHAnsi" w:hAnsiTheme="minorHAnsi"/>
+                <w:sz w:val="22"/>
+              </w:rPr>
+              <w:t xml:space="preserve"> using JS to dynamically generate images at the side of the page, so that it isn’t too distracting or covering content, but contributes to the aesthetic.</w:t>
+            </w:r>
           </w:p>
         </w:tc>
         <w:tc>
@@ -1568,6 +1622,13 @@
                 <w:sz w:val="22"/>
               </w:rPr>
             </w:pPr>
+            <w:r>
+              <w:rPr>
+                <w:rFonts w:asciiTheme="minorHAnsi" w:hAnsiTheme="minorHAnsi"/>
+                <w:sz w:val="22"/>
+              </w:rPr>
+              <w:t>They work well but also don’t touch the code it is broken (CSS 3D is weird, hard to tell what’s going on). They contribute to the aesthetic and definitely give the feel that the website is staged in 3D space.</w:t>
+            </w:r>
           </w:p>
         </w:tc>
       </w:tr>
@@ -1606,6 +1667,20 @@
                 <w:sz w:val="22"/>
               </w:rPr>
             </w:pPr>
+            <w:r>
+              <w:rPr>
+                <w:rFonts w:asciiTheme="minorHAnsi" w:hAnsiTheme="minorHAnsi"/>
+                <w:sz w:val="22"/>
+              </w:rPr>
+              <w:t>Buttons on the carousel</w:t>
+            </w:r>
+            <w:r>
+              <w:rPr>
+                <w:rFonts w:asciiTheme="minorHAnsi" w:hAnsiTheme="minorHAnsi"/>
+                <w:sz w:val="22"/>
+              </w:rPr>
+              <w:t xml:space="preserve"> using buttons to scroll the carousel.</w:t>
+            </w:r>
           </w:p>
         </w:tc>
         <w:tc>
@@ -1619,6 +1694,20 @@
                 <w:sz w:val="22"/>
               </w:rPr>
             </w:pPr>
+            <w:r>
+              <w:rPr>
+                <w:rFonts w:asciiTheme="minorHAnsi" w:hAnsiTheme="minorHAnsi"/>
+                <w:sz w:val="22"/>
+              </w:rPr>
+              <w:t>Ez enough, the code was almost already there from prior tests. Buttons work and fit in to aesthetic quite well</w:t>
+            </w:r>
+            <w:r>
+              <w:rPr>
+                <w:rFonts w:asciiTheme="minorHAnsi" w:hAnsiTheme="minorHAnsi"/>
+                <w:sz w:val="22"/>
+              </w:rPr>
+              <w:t>, also work with accessibility hotkeys (tab), these buttons are great for accessibility and hinting that the area is able to be scrolled.</w:t>
+            </w:r>
           </w:p>
         </w:tc>
       </w:tr>
@@ -1837,23 +1926,13 @@
                 <w:sz w:val="20"/>
               </w:rPr>
             </w:pPr>
-            <w:proofErr w:type="gramStart"/>
             <w:r>
               <w:rPr>
                 <w:rFonts w:asciiTheme="minorHAnsi" w:hAnsiTheme="minorHAnsi"/>
                 <w:i/>
                 <w:sz w:val="20"/>
               </w:rPr>
-              <w:t>e.g.</w:t>
-            </w:r>
-            <w:proofErr w:type="gramEnd"/>
-            <w:r>
-              <w:rPr>
-                <w:rFonts w:asciiTheme="minorHAnsi" w:hAnsiTheme="minorHAnsi"/>
-                <w:i/>
-                <w:sz w:val="20"/>
-              </w:rPr>
-              <w:t xml:space="preserve"> </w:t>
+              <w:t xml:space="preserve">e.g. </w:t>
             </w:r>
             <w:r>
               <w:rPr>
@@ -2097,23 +2176,7 @@
           <w:rFonts w:asciiTheme="minorHAnsi" w:hAnsiTheme="minorHAnsi" w:cstheme="minorHAnsi"/>
           <w:sz w:val="22"/>
         </w:rPr>
-        <w:t xml:space="preserve"> a </w:t>
-      </w:r>
-      <w:proofErr w:type="gramStart"/>
-      <w:r>
-        <w:rPr>
-          <w:rFonts w:asciiTheme="minorHAnsi" w:hAnsiTheme="minorHAnsi" w:cstheme="minorHAnsi"/>
-          <w:sz w:val="22"/>
-        </w:rPr>
-        <w:t>number</w:t>
-      </w:r>
-      <w:proofErr w:type="gramEnd"/>
-      <w:r>
-        <w:rPr>
-          <w:rFonts w:asciiTheme="minorHAnsi" w:hAnsiTheme="minorHAnsi" w:cstheme="minorHAnsi"/>
-          <w:sz w:val="22"/>
-        </w:rPr>
-        <w:t xml:space="preserve"> </w:t>
+        <w:t xml:space="preserve"> a number </w:t>
       </w:r>
       <w:r>
         <w:rPr>
@@ -2611,23 +2674,7 @@
           <w:rFonts w:asciiTheme="minorHAnsi" w:hAnsiTheme="minorHAnsi" w:cstheme="minorHAnsi"/>
           <w:sz w:val="22"/>
         </w:rPr>
-        <w:t xml:space="preserve">.  Create, Predict and Apply a range of tests that show your solution works correctly. A real-world test plan will likely have 1000s of test in it, but in this </w:t>
-      </w:r>
-      <w:proofErr w:type="gramStart"/>
-      <w:r>
-        <w:rPr>
-          <w:rFonts w:asciiTheme="minorHAnsi" w:hAnsiTheme="minorHAnsi" w:cstheme="minorHAnsi"/>
-          <w:sz w:val="22"/>
-        </w:rPr>
-        <w:t>instance</w:t>
-      </w:r>
-      <w:proofErr w:type="gramEnd"/>
-      <w:r>
-        <w:rPr>
-          <w:rFonts w:asciiTheme="minorHAnsi" w:hAnsiTheme="minorHAnsi" w:cstheme="minorHAnsi"/>
-          <w:sz w:val="22"/>
-        </w:rPr>
-        <w:t xml:space="preserve"> we only need a handful for each element you created (20-30 in total). </w:t>
+        <w:t xml:space="preserve">.  Create, Predict and Apply a range of tests that show your solution works correctly. A real-world test plan will likely have 1000s of test in it, but in this instance we only need a handful for each element you created (20-30 in total). </w:t>
       </w:r>
       <w:r>
         <w:rPr>
@@ -4735,39 +4782,7 @@
           <w:rFonts w:asciiTheme="minorHAnsi" w:hAnsiTheme="minorHAnsi" w:cstheme="minorHAnsi"/>
           <w:sz w:val="22"/>
         </w:rPr>
-        <w:t xml:space="preserve">Take your time and give the viewer of this video and opportunity to fully see your database in action. Save your video recording in a suitable file format (e.g. </w:t>
-      </w:r>
-      <w:proofErr w:type="spellStart"/>
-      <w:r>
-        <w:rPr>
-          <w:rFonts w:asciiTheme="minorHAnsi" w:hAnsiTheme="minorHAnsi" w:cstheme="minorHAnsi"/>
-          <w:sz w:val="22"/>
-        </w:rPr>
-        <w:t>wmv</w:t>
-      </w:r>
-      <w:proofErr w:type="spellEnd"/>
-      <w:r>
-        <w:rPr>
-          <w:rFonts w:asciiTheme="minorHAnsi" w:hAnsiTheme="minorHAnsi" w:cstheme="minorHAnsi"/>
-          <w:sz w:val="22"/>
-        </w:rPr>
-        <w:t xml:space="preserve"> or mp4 – NOT an </w:t>
-      </w:r>
-      <w:proofErr w:type="spellStart"/>
-      <w:r>
-        <w:rPr>
-          <w:rFonts w:asciiTheme="minorHAnsi" w:hAnsiTheme="minorHAnsi" w:cstheme="minorHAnsi"/>
-          <w:sz w:val="22"/>
-        </w:rPr>
-        <w:t>ispring</w:t>
-      </w:r>
-      <w:proofErr w:type="spellEnd"/>
-      <w:r>
-        <w:rPr>
-          <w:rFonts w:asciiTheme="minorHAnsi" w:hAnsiTheme="minorHAnsi" w:cstheme="minorHAnsi"/>
-          <w:sz w:val="22"/>
-        </w:rPr>
-        <w:t xml:space="preserve"> file)</w:t>
+        <w:t>Take your time and give the viewer of this video and opportunity to fully see your database in action. Save your video recording in a suitable file format (e.g. wmv or mp4 – NOT an ispring file)</w:t>
       </w:r>
     </w:p>
     <w:p/>
@@ -5254,6 +5269,13 @@
               <w:lang w:val="en-GB"/>
             </w:rPr>
           </w:pPr>
+          <w:r>
+            <w:rPr>
+              <w:rFonts w:asciiTheme="minorHAnsi" w:hAnsiTheme="minorHAnsi" w:cstheme="minorHAnsi"/>
+              <w:lang w:val="en-GB"/>
+            </w:rPr>
+            <w:t>Callum Hynes</w:t>
+          </w:r>
         </w:p>
       </w:tc>
       <w:tc>
@@ -5323,6 +5345,13 @@
               <w:lang w:val="en-GB"/>
             </w:rPr>
           </w:pPr>
+          <w:r>
+            <w:rPr>
+              <w:rFonts w:asciiTheme="minorHAnsi" w:hAnsiTheme="minorHAnsi" w:cstheme="minorHAnsi"/>
+              <w:lang w:val="en-GB"/>
+            </w:rPr>
+            <w:t>4/09</w:t>
+          </w:r>
         </w:p>
       </w:tc>
     </w:tr>
@@ -8276,7 +8305,6 @@
   <w:style w:type="character" w:default="1" w:styleId="DefaultParagraphFont">
     <w:name w:val="Default Paragraph Font"/>
     <w:uiPriority w:val="1"/>
-    <w:semiHidden/>
     <w:unhideWhenUsed/>
   </w:style>
   <w:style w:type="table" w:default="1" w:styleId="TableNormal">

</xml_diff>